<commit_message>
updating doc, demo project
</commit_message>
<xml_diff>
--- a/SupportingFiles/ExtractionUsingASNWER.docx
+++ b/SupportingFiles/ExtractionUsingASNWER.docx
@@ -51,8 +51,6 @@
       <w:r>
         <w:t>Start Eclipse by clicking on the “eclipse” icon</w:t>
       </w:r>
-      <w:bookmarkStart w:id="0" w:name="_GoBack"/>
-      <w:bookmarkEnd w:id="0"/>
     </w:p>
     <w:p>
       <w:pPr>
@@ -108,12 +106,10 @@
         <w:t>Open the file “</w:t>
       </w:r>
       <w:proofErr w:type="spellStart"/>
-      <w:proofErr w:type="gramStart"/>
       <w:r>
         <w:t>demo.dialog</w:t>
       </w:r>
       <w:proofErr w:type="spellEnd"/>
-      <w:proofErr w:type="gramEnd"/>
       <w:r>
         <w:t>”</w:t>
       </w:r>
@@ -133,12 +129,10 @@
         <w:t>If the coloring is not as shown below, close the window, right-click on “</w:t>
       </w:r>
       <w:proofErr w:type="spellStart"/>
-      <w:proofErr w:type="gramStart"/>
       <w:r>
         <w:t>demo.dialog</w:t>
       </w:r>
       <w:proofErr w:type="spellEnd"/>
-      <w:proofErr w:type="gramEnd"/>
       <w:r>
         <w:t>” in the Project Explorer, and select Open with -&gt; Dialog Editor</w:t>
       </w:r>
@@ -201,18 +195,75 @@
         </w:numPr>
       </w:pPr>
       <w:r>
-        <w:t xml:space="preserve">Activate the Dialog Editor window by making some change to </w:t>
+        <w:t xml:space="preserve">Uncomment the line “What is Acceleration?” and enter a newline at the end of the statement. The definition of </w:t>
+      </w:r>
+      <w:r>
+        <w:rPr>
+          <w:i/>
+        </w:rPr>
+        <w:t>Acceleration</w:t>
+      </w:r>
+      <w:r>
+        <w:t xml:space="preserve"> will be given in structured English. Place the cursor in </w:t>
+      </w:r>
+      <w:r>
+        <w:rPr>
+          <w:i/>
+        </w:rPr>
+        <w:t>Acceleration</w:t>
+      </w:r>
+      <w:r>
+        <w:t xml:space="preserve"> and right-click, selecting “Open Declaration” (or press F3). The definition of </w:t>
+      </w:r>
+      <w:r>
+        <w:rPr>
+          <w:i/>
+        </w:rPr>
+        <w:t>Acceleration</w:t>
+      </w:r>
+      <w:r>
+        <w:t xml:space="preserve"> will be opened in context, showing the linking of concepts. Alternatively, right-click and select “Find References” to see all of the places where </w:t>
+      </w:r>
+      <w:r>
+        <w:rPr>
+          <w:i/>
+        </w:rPr>
+        <w:t>Acceleration</w:t>
+      </w:r>
+      <w:r>
+        <w:t xml:space="preserve"> is used. </w:t>
+      </w:r>
+    </w:p>
+    <w:p>
+      <w:pPr>
+        <w:pStyle w:val="ListParagraph"/>
+        <w:numPr>
+          <w:ilvl w:val="0"/>
+          <w:numId w:val="1"/>
+        </w:numPr>
+      </w:pPr>
+      <w:r>
+        <w:t>If you do not do the step above, a</w:t>
+      </w:r>
+      <w:r>
+        <w:t xml:space="preserve">ctivate the Dialog Editor window by making some change to </w:t>
       </w:r>
       <w:proofErr w:type="spellStart"/>
-      <w:proofErr w:type="gramStart"/>
       <w:r>
         <w:t>demo.dialog</w:t>
       </w:r>
       <w:proofErr w:type="spellEnd"/>
-      <w:proofErr w:type="gramEnd"/>
-      <w:r>
-        <w:t>, e.g., add a line break or a space somewhere.</w:t>
-      </w:r>
+      <w:r>
+        <w:t xml:space="preserve">, e.g., add a </w:t>
+      </w:r>
+      <w:r>
+        <w:t>newline</w:t>
+      </w:r>
+      <w:r>
+        <w:t xml:space="preserve"> or a space somewhere.</w:t>
+      </w:r>
+      <w:bookmarkStart w:id="0" w:name="_GoBack"/>
+      <w:bookmarkEnd w:id="0"/>
     </w:p>
     <w:p>
       <w:pPr>
@@ -406,12 +457,10 @@
         <w:t xml:space="preserve">Wait until the modal dialog disappears. The imported files will be opened in editors for examination. Then switch focus back to Dialog Editor window for </w:t>
       </w:r>
       <w:proofErr w:type="spellStart"/>
-      <w:proofErr w:type="gramStart"/>
       <w:r>
         <w:t>demo.dialog</w:t>
       </w:r>
       <w:proofErr w:type="spellEnd"/>
-      <w:proofErr w:type="gramEnd"/>
       <w:r>
         <w:t>.</w:t>
       </w:r>
@@ -481,13 +530,16 @@
         <w:t>To see the extracted models as SADL, answer yes (“y.” or “yes.”) If you answer yes, give the software a moment to accomplish this task. The red marker next to your answer will disappear when the translation is complete.</w:t>
       </w:r>
       <w:r>
-        <w:t xml:space="preserve"> The resulting SADL files will be opened in editors for viewing.</w:t>
+        <w:t xml:space="preserve"> The resulting SADL files will be opened in editors for viewing</w:t>
+      </w:r>
+      <w:r>
+        <w:t xml:space="preserve"> but focus is </w:t>
       </w:r>
       <w:r>
         <w:rPr>
           <w:noProof/>
         </w:rPr>
-        <w:t xml:space="preserve"> </w:t>
+        <w:t>automatially moved to these files. Click on an editor tab to see the file. If an error marker appears on the first line of the file, do a project clean/build (Project-&gt; Clean… with Build Automatically checked).</w:t>
       </w:r>
       <w:r>
         <w:rPr>
@@ -539,19 +591,25 @@
         <w:rPr>
           <w:noProof/>
         </w:rPr>
-        <w:t>original Java code (see lines 889-882 in the figure) will be passed to the Java-to-Python service. Load CodeExtractionModel.sadl into an SADL editor window to see the code extraction meta-model and some initial rules to help identify implicit inputs and outputs, such as occur throughout the Mach.java code.</w:t>
-      </w:r>
-    </w:p>
-    <w:p>
-      <w:pPr>
-        <w:pStyle w:val="ListParagraph"/>
-        <w:numPr>
-          <w:ilvl w:val="0"/>
-          <w:numId w:val="1"/>
-        </w:numPr>
-      </w:pPr>
-      <w:r>
+        <w:t xml:space="preserve">original Java code (see lines 889-882 in the figure) will be passed to the Java-to-Python service. Load CodeExtractionModel.sadl into an </w:t>
+      </w:r>
+      <w:r>
+        <w:rPr>
+          <w:noProof/>
+        </w:rPr>
         <w:lastRenderedPageBreak/>
+        <w:t>SADL editor window to see the code extraction meta-model and some initial rules to help identify implicit inputs and outputs, such as occur throughout the Mach.java code.</w:t>
+      </w:r>
+    </w:p>
+    <w:p>
+      <w:pPr>
+        <w:pStyle w:val="ListParagraph"/>
+        <w:numPr>
+          <w:ilvl w:val="0"/>
+          <w:numId w:val="1"/>
+        </w:numPr>
+      </w:pPr>
+      <w:r>
         <w:t>The extracted models are not yet added to the Dialog Editor model imports so at present this is a manual step. To query these models interactively, add the imports URIs as they are indicated by the CM. (Lines 21 and 40 in the Figure of step 14 show where these URIs are given.)</w:t>
       </w:r>
       <w:r>

</xml_diff>